<commit_message>
PI Controller Formula is updated
</commit_message>
<xml_diff>
--- a/Report Versions/EE463_Term_Project_Report_Kardesler_Elektronik_Berkay_Emin_Enes.docx
+++ b/Report Versions/EE463_Term_Project_Report_Kardesler_Elektronik_Berkay_Emin_Enes.docx
@@ -13,9 +13,7 @@
         </w:rPr>
       </w:pPr>
       <w:bookmarkStart w:id="0" w:name="_Hlk59735338"/>
-      <w:bookmarkStart w:id="1" w:name="_GoBack"/>
       <w:bookmarkEnd w:id="0"/>
-      <w:bookmarkEnd w:id="1"/>
       <w:r>
         <w:rPr>
           <w:rFonts w:cs="Times New Roman"/>
@@ -665,14 +663,7 @@
                 <w:rStyle w:val="Kpr"/>
                 <w:noProof/>
               </w:rPr>
-              <w:t>CIRCUIT A</w:t>
-            </w:r>
-            <w:r>
-              <w:rPr>
-                <w:rStyle w:val="Kpr"/>
-                <w:noProof/>
-              </w:rPr>
-              <w:t>NALYSIS &amp; SIMULATION RESULTS</w:t>
+              <w:t>CIRCUIT ANALYSIS &amp; SIMULATION RESULTS</w:t>
             </w:r>
             <w:r>
               <w:rPr>
@@ -1170,14 +1161,7 @@
                 <w:rStyle w:val="Kpr"/>
                 <w:noProof/>
               </w:rPr>
-              <w:t xml:space="preserve">COMPONENT </w:t>
-            </w:r>
-            <w:r>
-              <w:rPr>
-                <w:rStyle w:val="Kpr"/>
-                <w:noProof/>
-              </w:rPr>
-              <w:t>SELECTION</w:t>
+              <w:t>COMPONENT SELECTION</w:t>
             </w:r>
             <w:r>
               <w:rPr>
@@ -1543,14 +1527,7 @@
                 <w:noProof/>
                 <w:webHidden/>
               </w:rPr>
-              <w:instrText xml:space="preserve"> PAGEREF _Toc5979</w:instrText>
-            </w:r>
-            <w:r>
-              <w:rPr>
-                <w:noProof/>
-                <w:webHidden/>
-              </w:rPr>
-              <w:instrText xml:space="preserve">8380 \h </w:instrText>
+              <w:instrText xml:space="preserve"> PAGEREF _Toc59798380 \h </w:instrText>
             </w:r>
             <w:r>
               <w:rPr>
@@ -1931,7 +1908,7 @@
           <w:shd w:val="clear" w:color="auto" w:fill="FFFFFF"/>
         </w:rPr>
       </w:pPr>
-      <w:bookmarkStart w:id="2" w:name="_Toc59798366"/>
+      <w:bookmarkStart w:id="1" w:name="_Toc59798366"/>
       <w:r>
         <w:rPr>
           <w:rFonts w:ascii="Times New Roman" w:hAnsi="Times New Roman" w:cs="Times New Roman"/>
@@ -1940,7 +1917,7 @@
         <w:lastRenderedPageBreak/>
         <w:t>INTRODUCTION</w:t>
       </w:r>
-      <w:bookmarkEnd w:id="2"/>
+      <w:bookmarkEnd w:id="1"/>
     </w:p>
     <w:p>
       <w:pPr>
@@ -1966,7 +1943,7 @@
           <w:color w:val="24292E"/>
           <w:shd w:val="clear" w:color="auto" w:fill="FFFFFF"/>
         </w:rPr>
-        <w:t xml:space="preserve">Renewable </w:t>
+        <w:t>Renewable energy is defined as useful energy collected from renewable resources</w:t>
       </w:r>
       <w:r>
         <w:rPr>
@@ -1974,7 +1951,7 @@
           <w:color w:val="24292E"/>
           <w:shd w:val="clear" w:color="auto" w:fill="FFFFFF"/>
         </w:rPr>
-        <w:t>energy is defined as useful energy collected from renewable resources</w:t>
+        <w:t xml:space="preserve">. The wind is one of the renewable resources. It is used to provide mechanical power to the wind turbines to generate electricity. Wind power is widely used in sustainable energy. However, there are some problems with using the electricity produced in wind turbines. These turbines, generally, behave like an electric generator with a continuously varying output voltage and output current. In this project, Kardesler Elektronik A.Ş. </w:t>
       </w:r>
       <w:r>
         <w:rPr>
@@ -1982,31 +1959,7 @@
           <w:color w:val="24292E"/>
           <w:shd w:val="clear" w:color="auto" w:fill="FFFFFF"/>
         </w:rPr>
-        <w:t xml:space="preserve">. The wind is one of the renewable resources. It is used to provide mechanical power to the wind turbines to generate electricity. Wind power is widely used in sustainable energy. However, there are some problems with using the electricity produced in wind turbines. These turbines, generally, behave like an electric generator with a continuously varying output voltage and output current. In this project, Kardesler Elektronik A.Ş. </w:t>
-      </w:r>
-      <w:r>
-        <w:rPr>
-          <w:rFonts w:cs="Times New Roman"/>
-          <w:color w:val="24292E"/>
-          <w:shd w:val="clear" w:color="auto" w:fill="FFFFFF"/>
-        </w:rPr>
-        <w:t>introduce</w:t>
-      </w:r>
-      <w:r>
-        <w:rPr>
-          <w:rFonts w:cs="Times New Roman"/>
-          <w:color w:val="24292E"/>
-          <w:shd w:val="clear" w:color="auto" w:fill="FFFFFF"/>
-        </w:rPr>
-        <w:t xml:space="preserve">s AC to the DC Converter project which regulates the output current. In the first part of this report, the topology of the converter will be discussed. The advantages and disadvantages of different topologies will be compared. Moreover, the reason for the </w:t>
-      </w:r>
-      <w:r>
-        <w:rPr>
-          <w:rFonts w:cs="Times New Roman"/>
-          <w:color w:val="24292E"/>
-          <w:shd w:val="clear" w:color="auto" w:fill="FFFFFF"/>
-        </w:rPr>
-        <w:t xml:space="preserve">topology selection will be given. In the second part, the circuit schematic and its simulation results with ideal cases will be provided. Moreover, the component selection and cost analysis will be provided in the second part. To conclude, </w:t>
+        <w:t xml:space="preserve">introduces AC to the DC Converter project which regulates the output current. In the first part of this report, the topology of the converter will be discussed. The advantages and disadvantages of different topologies will be compared. Moreover, the reason for the topology selection will be given. In the second part, the circuit schematic and its simulation results with ideal cases will be provided. Moreover, the component selection and cost analysis will be provided in the second part. To conclude, </w:t>
       </w:r>
       <w:r>
         <w:rPr>
@@ -2045,7 +1998,7 @@
           <w:rFonts w:ascii="Times New Roman" w:hAnsi="Times New Roman" w:cs="Times New Roman"/>
         </w:rPr>
       </w:pPr>
-      <w:bookmarkStart w:id="3" w:name="_Toc59798367"/>
+      <w:bookmarkStart w:id="2" w:name="_Toc59798367"/>
       <w:r>
         <w:rPr>
           <w:rFonts w:ascii="Times New Roman" w:hAnsi="Times New Roman" w:cs="Times New Roman"/>
@@ -2058,7 +2011,7 @@
         </w:rPr>
         <w:t>SELECTION</w:t>
       </w:r>
-      <w:bookmarkEnd w:id="3"/>
+      <w:bookmarkEnd w:id="2"/>
     </w:p>
     <w:p>
       <w:pPr>
@@ -2073,37 +2026,7 @@
         <w:rPr>
           <w:rFonts w:cs="Times New Roman"/>
         </w:rPr>
-        <w:t>As mentioned in the 'Introductio</w:t>
-      </w:r>
-      <w:r>
-        <w:rPr>
-          <w:rFonts w:cs="Times New Roman"/>
-        </w:rPr>
-        <w:t>n' section, the generated voltage needs to be rectified to feed the given battery. To do this rectification, there are some topologies that can be used. Using a 3-phase thyristor rectifier and the diode rectifier with a buck converter are the most common o</w:t>
-      </w:r>
-      <w:r>
-        <w:rPr>
-          <w:rFonts w:cs="Times New Roman"/>
-        </w:rPr>
-        <w:t>nes. In this project, we preferred the diode rectifier with a buck converter topology because of some reasons. Firstly, controlled the thyristors considering their phase difference is not an easy job; however, the diode rectifier does not need any gate vol</w:t>
-      </w:r>
-      <w:r>
-        <w:rPr>
-          <w:rFonts w:cs="Times New Roman"/>
-        </w:rPr>
-        <w:t>tage and operates without any external intervention. On the other hand, we need to control the gate voltage of the MOSFET and hence the duty cycle of the buck converter to keep the output current the same. For this operation, again there is no one solution</w:t>
-      </w:r>
-      <w:r>
-        <w:rPr>
-          <w:rFonts w:cs="Times New Roman"/>
-        </w:rPr>
-        <w:t xml:space="preserve">, using integrated circuits (IC) is one of the alternative solutions; however, the operating conditions are very important for these ICs. As shown in the 'Simulation Results' section, the input voltage varies, and this high voltage can damage the selected </w:t>
-      </w:r>
-      <w:r>
-        <w:rPr>
-          <w:rFonts w:cs="Times New Roman"/>
-        </w:rPr>
-        <w:t xml:space="preserve">IC. That's why we preferred to control the gate signal of the MOSFET with an analog circuit design. Moreover, we wanted to </w:t>
+        <w:t xml:space="preserve">As mentioned in the 'Introduction' section, the generated voltage needs to be rectified to feed the given battery. To do this rectification, there are some topologies that can be used. Using a 3-phase thyristor rectifier and the diode rectifier with a buck converter are the most common ones. In this project, we preferred the diode rectifier with a buck converter topology because of some reasons. Firstly, controlled the thyristors considering their phase difference is not an easy job; however, the diode rectifier does not need any gate voltage and operates without any external intervention. On the other hand, we need to control the gate voltage of the MOSFET and hence the duty cycle of the buck converter to keep the output current the same. For this operation, again there is no one solution, using integrated circuits (IC) is one of the alternative solutions; however, the operating conditions are very important for these ICs. As shown in the 'Simulation Results' section, the input voltage varies, and this high voltage can damage the selected IC. That's why we preferred to control the gate signal of the MOSFET with an analog circuit design. Moreover, we wanted to </w:t>
       </w:r>
       <w:r>
         <w:rPr>
@@ -2148,7 +2071,7 @@
           <w:rFonts w:ascii="Times New Roman" w:hAnsi="Times New Roman" w:cs="Times New Roman"/>
         </w:rPr>
       </w:pPr>
-      <w:bookmarkStart w:id="4" w:name="_Toc59798368"/>
+      <w:bookmarkStart w:id="3" w:name="_Toc59798368"/>
       <w:r>
         <w:rPr>
           <w:rFonts w:ascii="Times New Roman" w:hAnsi="Times New Roman" w:cs="Times New Roman"/>
@@ -2173,7 +2096,7 @@
         </w:rPr>
         <w:t xml:space="preserve"> &amp; SIMULATION RESULTS</w:t>
       </w:r>
-      <w:bookmarkEnd w:id="4"/>
+      <w:bookmarkEnd w:id="3"/>
     </w:p>
     <w:p>
       <w:pPr>
@@ -2188,13 +2111,7 @@
         <w:rPr>
           <w:rFonts w:cs="Times New Roman"/>
         </w:rPr>
-        <w:t>As mentioned before, our circuit design includes some p</w:t>
-      </w:r>
-      <w:r>
-        <w:rPr>
-          <w:rFonts w:cs="Times New Roman"/>
-        </w:rPr>
-        <w:t xml:space="preserve">arts and in this section, these blocks are examined in detail. In Figure 1, the </w:t>
+        <w:t xml:space="preserve">As mentioned before, our circuit design includes some parts and in this section, these blocks are examined in detail. In Figure 1, the </w:t>
       </w:r>
       <w:r>
         <w:rPr>
@@ -2359,7 +2276,7 @@
           <w:rFonts w:ascii="Times New Roman" w:hAnsi="Times New Roman" w:cs="Times New Roman"/>
         </w:rPr>
       </w:pPr>
-      <w:bookmarkStart w:id="5" w:name="_Toc59798369"/>
+      <w:bookmarkStart w:id="4" w:name="_Toc59798369"/>
       <w:r>
         <w:rPr>
           <w:rFonts w:ascii="Times New Roman" w:hAnsi="Times New Roman" w:cs="Times New Roman"/>
@@ -2372,7 +2289,7 @@
         </w:rPr>
         <w:t xml:space="preserve"> Block</w:t>
       </w:r>
-      <w:bookmarkEnd w:id="5"/>
+      <w:bookmarkEnd w:id="4"/>
     </w:p>
     <w:p>
       <w:pPr>
@@ -2387,19 +2304,7 @@
           <w:rFonts w:cs="Times New Roman"/>
         </w:rPr>
         <w:tab/>
-        <w:t xml:space="preserve">As </w:t>
-      </w:r>
-      <w:r>
-        <w:rPr>
-          <w:rFonts w:cs="Times New Roman"/>
-        </w:rPr>
-        <w:t>we learned in our lectures, a 3-phase diode rectifier is a good method to rectify the given AC signal; however, it is not enough to feed the battery without any external component since the output of the rectifier depends on the input voltage and it is aff</w:t>
-      </w:r>
-      <w:r>
-        <w:rPr>
-          <w:rFonts w:cs="Times New Roman"/>
-        </w:rPr>
-        <w:t>ected by the changes in the input voltages. In the following Figure 2, the input voltage waveforms of the rectifier are illustrated.</w:t>
+        <w:t>As we learned in our lectures, a 3-phase diode rectifier is a good method to rectify the given AC signal; however, it is not enough to feed the battery without any external component since the output of the rectifier depends on the input voltage and it is affected by the changes in the input voltages. In the following Figure 2, the input voltage waveforms of the rectifier are illustrated.</w:t>
       </w:r>
     </w:p>
     <w:p>
@@ -2814,14 +2719,14 @@
           <w:rFonts w:ascii="Times New Roman" w:hAnsi="Times New Roman" w:cs="Times New Roman"/>
         </w:rPr>
       </w:pPr>
-      <w:bookmarkStart w:id="6" w:name="_Toc59798370"/>
+      <w:bookmarkStart w:id="5" w:name="_Toc59798370"/>
       <w:r>
         <w:rPr>
           <w:rFonts w:ascii="Times New Roman" w:hAnsi="Times New Roman" w:cs="Times New Roman"/>
         </w:rPr>
         <w:t>3.2 Current Sense and Amplifier Block</w:t>
       </w:r>
-      <w:bookmarkEnd w:id="6"/>
+      <w:bookmarkEnd w:id="5"/>
     </w:p>
     <w:p>
       <w:pPr>
@@ -2836,13 +2741,7 @@
         <w:rPr>
           <w:rFonts w:cs="Times New Roman"/>
         </w:rPr>
-        <w:t>In the project description, the input current value of the battery is given as a</w:t>
-      </w:r>
-      <w:r>
-        <w:rPr>
-          <w:rFonts w:cs="Times New Roman"/>
-        </w:rPr>
-        <w:t xml:space="preserve"> constant 2A and the ripple limit is 20% of the average current which is also specified in this description. Not to </w:t>
+        <w:t xml:space="preserve">In the project description, the input current value of the battery is given as a constant 2A and the ripple limit is 20% of the average current which is also specified in this description. Not to </w:t>
       </w:r>
       <w:r>
         <w:rPr>
@@ -3121,7 +3020,7 @@
           <w:rFonts w:ascii="Times New Roman" w:hAnsi="Times New Roman" w:cs="Times New Roman"/>
         </w:rPr>
       </w:pPr>
-      <w:bookmarkStart w:id="7" w:name="_Toc59798371"/>
+      <w:bookmarkStart w:id="6" w:name="_Toc59798371"/>
       <w:r>
         <w:rPr>
           <w:rFonts w:ascii="Times New Roman" w:hAnsi="Times New Roman" w:cs="Times New Roman"/>
@@ -3134,7 +3033,7 @@
         </w:rPr>
         <w:t xml:space="preserve"> Block</w:t>
       </w:r>
-      <w:bookmarkEnd w:id="7"/>
+      <w:bookmarkEnd w:id="6"/>
     </w:p>
     <w:p>
       <w:pPr>
@@ -3467,14 +3366,14 @@
           <w:rFonts w:ascii="Times New Roman" w:hAnsi="Times New Roman" w:cs="Times New Roman"/>
         </w:rPr>
       </w:pPr>
-      <w:bookmarkStart w:id="8" w:name="_Toc59798372"/>
+      <w:bookmarkStart w:id="7" w:name="_Toc59798372"/>
       <w:r>
         <w:rPr>
           <w:rFonts w:ascii="Times New Roman" w:hAnsi="Times New Roman" w:cs="Times New Roman"/>
         </w:rPr>
         <w:t>3.4 Error Amplifier Block</w:t>
       </w:r>
-      <w:bookmarkEnd w:id="8"/>
+      <w:bookmarkEnd w:id="7"/>
     </w:p>
     <w:p>
       <w:pPr>
@@ -3842,7 +3741,7 @@
           <w:rFonts w:ascii="Times New Roman" w:hAnsi="Times New Roman" w:cs="Times New Roman"/>
         </w:rPr>
       </w:pPr>
-      <w:bookmarkStart w:id="9" w:name="_Toc59798373"/>
+      <w:bookmarkStart w:id="8" w:name="_Toc59798373"/>
       <w:r>
         <w:rPr>
           <w:rFonts w:ascii="Times New Roman" w:hAnsi="Times New Roman" w:cs="Times New Roman"/>
@@ -3855,7 +3754,7 @@
         </w:rPr>
         <w:t>PI Controller Block</w:t>
       </w:r>
-      <w:bookmarkEnd w:id="9"/>
+      <w:bookmarkEnd w:id="8"/>
     </w:p>
     <w:p>
       <w:pPr>
@@ -3870,13 +3769,7 @@
           <w:rFonts w:cs="Times New Roman"/>
         </w:rPr>
         <w:tab/>
-        <w:t>The aim of this block is to control the battery current using the error voltage which is explained in the previous secti</w:t>
-      </w:r>
-      <w:r>
-        <w:rPr>
-          <w:rFonts w:cs="Times New Roman"/>
-        </w:rPr>
-        <w:t xml:space="preserve">on. As known, the transfer function of PI Controller is </w:t>
+        <w:t xml:space="preserve">The aim of this block is to control the battery current using the error voltage which is explained in the previous section. As known, the transfer function of PI Controller is </w:t>
       </w:r>
       <m:oMath>
         <m:r>
@@ -3941,80 +3834,90 @@
           </w:rPr>
           <m:t>+</m:t>
         </m:r>
-        <m:r>
-          <w:rPr>
-            <w:rFonts w:ascii="Cambria Math" w:hAnsi="Cambria Math" w:cs="Times New Roman"/>
-          </w:rPr>
-          <m:t>s</m:t>
-        </m:r>
-        <m:sSub>
-          <m:sSubPr>
+        <m:f>
+          <m:fPr>
             <m:ctrlPr>
               <w:rPr>
                 <w:rFonts w:ascii="Cambria Math" w:hAnsi="Cambria Math" w:cs="Times New Roman"/>
                 <w:i/>
               </w:rPr>
             </m:ctrlPr>
-          </m:sSubPr>
-          <m:e>
+          </m:fPr>
+          <m:num>
+            <m:sSub>
+              <m:sSubPr>
+                <m:ctrlPr>
+                  <w:rPr>
+                    <w:rFonts w:ascii="Cambria Math" w:hAnsi="Cambria Math" w:cs="Times New Roman"/>
+                    <w:i/>
+                  </w:rPr>
+                </m:ctrlPr>
+              </m:sSubPr>
+              <m:e>
+                <m:r>
+                  <w:rPr>
+                    <w:rFonts w:ascii="Cambria Math" w:hAnsi="Cambria Math" w:cs="Times New Roman"/>
+                  </w:rPr>
+                  <m:t>K</m:t>
+                </m:r>
+              </m:e>
+              <m:sub>
+                <m:r>
+                  <w:rPr>
+                    <w:rFonts w:ascii="Cambria Math" w:hAnsi="Cambria Math" w:cs="Times New Roman"/>
+                  </w:rPr>
+                  <m:t>i</m:t>
+                </m:r>
+              </m:sub>
+            </m:sSub>
+          </m:num>
+          <m:den>
             <m:r>
               <w:rPr>
                 <w:rFonts w:ascii="Cambria Math" w:hAnsi="Cambria Math" w:cs="Times New Roman"/>
               </w:rPr>
-              <m:t>K</m:t>
+              <m:t>s</m:t>
             </m:r>
-          </m:e>
-          <m:sub>
-            <m:r>
-              <w:rPr>
-                <w:rFonts w:ascii="Cambria Math" w:hAnsi="Cambria Math" w:cs="Times New Roman"/>
-              </w:rPr>
-              <m:t>i</m:t>
-            </m:r>
-          </m:sub>
-        </m:sSub>
+          </m:den>
+        </m:f>
       </m:oMath>
       <w:r>
         <w:rPr>
           <w:rFonts w:eastAsiaTheme="minorEastAsia" w:cs="Times New Roman"/>
         </w:rPr>
-        <w:t xml:space="preserve">, and to create this transfer function we used 3 sub-circuits that are proportional, integrator, and summer. If it is necessary to explain briefly, the proportional part amplifies the </w:t>
+        <w:t xml:space="preserve">, and to create this transfer function we used 3 sub-circuits that are proportional, integrator, and summer. If it is necessary to explain briefly, the proportional part amplifies the error voltage and </w:t>
       </w:r>
       <w:r>
         <w:rPr>
           <w:rFonts w:eastAsiaTheme="minorEastAsia" w:cs="Times New Roman"/>
         </w:rPr>
-        <w:t xml:space="preserve">error voltage and </w:t>
+        <w:t xml:space="preserve">the ratio of two resistors in this part is the important parameter. The </w:t>
       </w:r>
       <w:r>
         <w:rPr>
           <w:rFonts w:eastAsiaTheme="minorEastAsia" w:cs="Times New Roman"/>
         </w:rPr>
-        <w:t xml:space="preserve">the ratio of two resistors in this part is the important parameter. The </w:t>
+        <w:t xml:space="preserve">integrator block takes the integral of error voltage and </w:t>
       </w:r>
       <w:r>
         <w:rPr>
           <w:rFonts w:eastAsiaTheme="minorEastAsia" w:cs="Times New Roman"/>
         </w:rPr>
-        <w:t xml:space="preserve">integrator block takes the integral of error voltage and </w:t>
-      </w:r>
+        <w:t>multiplication of resistor and capacitor values are the important param</w:t>
+      </w:r>
+      <w:bookmarkStart w:id="9" w:name="_GoBack"/>
+      <w:bookmarkEnd w:id="9"/>
       <w:r>
         <w:rPr>
           <w:rFonts w:eastAsiaTheme="minorEastAsia" w:cs="Times New Roman"/>
         </w:rPr>
-        <w:t xml:space="preserve">multiplication of resistor and capacitor values are the important parameter for this block. Finally, the </w:t>
+        <w:t xml:space="preserve">eter for this block. Finally, the </w:t>
       </w:r>
       <w:r>
         <w:rPr>
           <w:rFonts w:eastAsiaTheme="minorEastAsia" w:cs="Times New Roman"/>
         </w:rPr>
-        <w:t>summ</w:t>
-      </w:r>
-      <w:r>
-        <w:rPr>
-          <w:rFonts w:eastAsiaTheme="minorEastAsia" w:cs="Times New Roman"/>
-        </w:rPr>
-        <w:t>er block sums these two values. The following Figure 11 shows the PI Control</w:t>
+        <w:t>summer block sums these two values. The following Figure 11 shows the PI Control</w:t>
       </w:r>
       <w:r>
         <w:rPr>
@@ -4365,13 +4268,7 @@
         <w:rPr>
           <w:rFonts w:cs="Times New Roman"/>
         </w:rPr>
-        <w:t>The last step of the feedback loop is generating the pulse voltage considering the output voltage of the PI C</w:t>
-      </w:r>
-      <w:r>
-        <w:rPr>
-          <w:rFonts w:cs="Times New Roman"/>
-        </w:rPr>
-        <w:t xml:space="preserve">ontroller block. In this part, we used a common component called 555Timer and this creates the sawtooth signal. In order to activate this 555Timer device, we feed it with 5V which is mentioned in the previous sections of the report. </w:t>
+        <w:t xml:space="preserve">The last step of the feedback loop is generating the pulse voltage considering the output voltage of the PI Controller block. In this part, we used a common component called 555Timer and this creates the sawtooth signal. In order to activate this 555Timer device, we feed it with 5V which is mentioned in the previous sections of the report. </w:t>
       </w:r>
       <w:r>
         <w:rPr>
@@ -4628,13 +4525,7 @@
           <w:rFonts w:cs="Times New Roman"/>
         </w:rPr>
         <w:tab/>
-        <w:t>At the end of this feedback loop, we can get a 2.013 A average current which passes through the battery. The rip</w:t>
-      </w:r>
-      <w:r>
-        <w:rPr>
-          <w:rFonts w:cs="Times New Roman"/>
-        </w:rPr>
-        <w:t xml:space="preserve">ple on this current is </w:t>
+        <w:t xml:space="preserve">At the end of this feedback loop, we can get a 2.013 A average current which passes through the battery. The ripple on this current is </w:t>
       </w:r>
       <w:r>
         <w:rPr>
@@ -4891,19 +4782,7 @@
         <w:rPr>
           <w:rFonts w:cs="Times New Roman"/>
         </w:rPr>
-        <w:t xml:space="preserve">There are many issues to be considered while selecting parameters. The parameters we choose may vary depending on the area we will use. In addition, since the </w:t>
-      </w:r>
-      <w:r>
-        <w:rPr>
-          <w:rFonts w:cs="Times New Roman"/>
-        </w:rPr>
-        <w:t>parameter values ​​of the component, we will select will vary, these parameters should also be considered. Each component has its parameters that we can consider the most important. When choosing components for our system, we have made the selection by eva</w:t>
-      </w:r>
-      <w:r>
-        <w:rPr>
-          <w:rFonts w:cs="Times New Roman"/>
-        </w:rPr>
-        <w:t xml:space="preserve">luating the component types suitable for the area we will use </w:t>
+        <w:t xml:space="preserve">There are many issues to be considered while selecting parameters. The parameters we choose may vary depending on the area we will use. In addition, since the parameter values ​​of the component, we will select will vary, these parameters should also be considered. Each component has its parameters that we can consider the most important. When choosing components for our system, we have made the selection by evaluating the component types suitable for the area we will use </w:t>
       </w:r>
       <w:r>
         <w:rPr>
@@ -4956,13 +4835,7 @@
         <w:rPr>
           <w:rFonts w:cs="Times New Roman"/>
         </w:rPr>
-        <w:t>When choosing MOSFET, we made a selection by c</w:t>
-      </w:r>
-      <w:r>
-        <w:rPr>
-          <w:rFonts w:cs="Times New Roman"/>
-        </w:rPr>
-        <w:t>onsidering the maximum and rated</w:t>
+        <w:t>When choosing MOSFET, we made a selection by considering the maximum and rated</w:t>
       </w:r>
       <w:r>
         <w:rPr>
@@ -4996,13 +4869,7 @@
         <w:rPr>
           <w:rFonts w:cs="Times New Roman"/>
         </w:rPr>
-        <w:t xml:space="preserve">Table 1 shows the maximum and rated </w:t>
-      </w:r>
-      <w:r>
-        <w:rPr>
-          <w:rFonts w:cs="Times New Roman"/>
-        </w:rPr>
-        <w:t>values of voltage and current of our system.</w:t>
+        <w:t>Table 1 shows the maximum and rated values of voltage and current of our system.</w:t>
       </w:r>
     </w:p>
     <w:p>
@@ -5285,25 +5152,7 @@
         <w:rPr>
           <w:rFonts w:cs="Times New Roman"/>
         </w:rPr>
-        <w:t xml:space="preserve">While choosing the diode, we </w:t>
-      </w:r>
-      <w:r>
-        <w:rPr>
-          <w:rFonts w:cs="Times New Roman"/>
-        </w:rPr>
-        <w:t>determined the maximum voltage values ​​of the diode I would choose by calculating the voltage of the diode in the circuit. We have diodes in 3 different places. The diodes we chose were selected to be used in the rectifier circuit, buck converter circuit,</w:t>
-      </w:r>
-      <w:r>
-        <w:rPr>
-          <w:rFonts w:cs="Times New Roman"/>
-        </w:rPr>
-        <w:t xml:space="preserve"> and before the battery. There are diodes specially designed for rectifier circuits. We made our choice by looking at the voltage rating. We calculated the voltage values ​​of the diodes in the other two places with the help of Simulink and made the select</w:t>
-      </w:r>
-      <w:r>
-        <w:rPr>
-          <w:rFonts w:cs="Times New Roman"/>
-        </w:rPr>
-        <w:t>ion in that way. The diodes we selected are Schottky diodes.</w:t>
+        <w:t>While choosing the diode, we determined the maximum voltage values ​​of the diode I would choose by calculating the voltage of the diode in the circuit. We have diodes in 3 different places. The diodes we chose were selected to be used in the rectifier circuit, buck converter circuit, and before the battery. There are diodes specially designed for rectifier circuits. We made our choice by looking at the voltage rating. We calculated the voltage values ​​of the diodes in the other two places with the help of Simulink and made the selection in that way. The diodes we selected are Schottky diodes.</w:t>
       </w:r>
     </w:p>
     <w:p>
@@ -5598,19 +5447,7 @@
         <w:rPr>
           <w:rFonts w:cs="Times New Roman"/>
         </w:rPr>
-        <w:t xml:space="preserve">While choosing capacitors, we calculated the voltage between capacitor terminals in the same way. Also, one of </w:t>
-      </w:r>
-      <w:r>
-        <w:rPr>
-          <w:rFonts w:cs="Times New Roman"/>
-        </w:rPr>
-        <w:t>the other things to consider when choosing a capacitor is the size of the capacitor and its ripple factor. In addition to these, it is the endurance to current and voltage on the capacitor. Considering these, we made a capacitor selection. The capacitors w</w:t>
-      </w:r>
-      <w:r>
-        <w:rPr>
-          <w:rFonts w:cs="Times New Roman"/>
-        </w:rPr>
-        <w:t>e have selected are cheaper than others, the ripple factor is better. Also, their endurance performance is good enough and they have low ESR.</w:t>
+        <w:t>While choosing capacitors, we calculated the voltage between capacitor terminals in the same way. Also, one of the other things to consider when choosing a capacitor is the size of the capacitor and its ripple factor. In addition to these, it is the endurance to current and voltage on the capacitor. Considering these, we made a capacitor selection. The capacitors we have selected are cheaper than others, the ripple factor is better. Also, their endurance performance is good enough and they have low ESR.</w:t>
       </w:r>
     </w:p>
     <w:p>
@@ -5638,13 +5475,7 @@
         <w:rPr>
           <w:rFonts w:cs="Times New Roman"/>
         </w:rPr>
-        <w:t xml:space="preserve"> of the capacitors in our circuit. These capacitors were used at the output f</w:t>
-      </w:r>
-      <w:r>
-        <w:rPr>
-          <w:rFonts w:cs="Times New Roman"/>
-        </w:rPr>
-        <w:t>or filtering, a buck converter circuit, and TIMER 555 circuit for generating sawtooth signal respectively.</w:t>
+        <w:t xml:space="preserve"> of the capacitors in our circuit. These capacitors were used at the output for filtering, a buck converter circuit, and TIMER 555 circuit for generating sawtooth signal respectively.</w:t>
       </w:r>
     </w:p>
     <w:p>
@@ -6014,10 +5845,7 @@
         <w:jc w:val="both"/>
       </w:pPr>
       <w:r>
-        <w:t>While choosing the inductor, we made a selection</w:t>
-      </w:r>
-      <w:r>
-        <w:t xml:space="preserve"> considering the current flowing through it and the voltage value of the system. We also tried to choose a low cost of the inductor.</w:t>
+        <w:t>While choosing the inductor, we made a selection considering the current flowing through it and the voltage value of the system. We also tried to choose a low cost of the inductor.</w:t>
       </w:r>
     </w:p>
     <w:p>
@@ -6027,10 +5855,7 @@
         <w:jc w:val="both"/>
       </w:pPr>
       <w:r>
-        <w:t>Figure 18 shows the current through the inductor. As can be seen from the graph, at first it takes a close order of 5A, but</w:t>
-      </w:r>
-      <w:r>
-        <w:t xml:space="preserve"> then it flows stably around 2A.</w:t>
+        <w:t>Figure 18 shows the current through the inductor. As can be seen from the graph, at first it takes a close order of 5A, but then it flows stably around 2A.</w:t>
       </w:r>
     </w:p>
     <w:p>
@@ -6165,10 +5990,7 @@
         <w:jc w:val="both"/>
       </w:pPr>
       <w:r>
-        <w:t xml:space="preserve">One of the things we paid attention to when choosing a resistor was the material. Since the </w:t>
-      </w:r>
-      <w:r>
-        <w:t>number of resistors in our circuit is high, we chose resistors made of a material with a low weight.</w:t>
+        <w:t>One of the things we paid attention to when choosing a resistor was the material. Since the number of resistors in our circuit is high, we chose resistors made of a material with a low weight.</w:t>
       </w:r>
     </w:p>
     <w:p>
@@ -6208,13 +6030,7 @@
         <w:t>ile</w:t>
       </w:r>
       <w:r>
-        <w:t xml:space="preserve"> choos</w:t>
-      </w:r>
-      <w:r>
-        <w:t>ing op-amps in these places, we took into account the voltage values ​​there. Our voltage value in the main circuit is too much compared to other places. For this reason, we have chosen an op-amp that has a higher endurance compared to the op-amps in the f</w:t>
-      </w:r>
-      <w:r>
-        <w:t>eedback loop.</w:t>
+        <w:t xml:space="preserve"> choosing op-amps in these places, we took into account the voltage values ​​there. Our voltage value in the main circuit is too much compared to other places. For this reason, we have chosen an op-amp that has a higher endurance compared to the op-amps in the feedback loop.</w:t>
       </w:r>
     </w:p>
     <w:p>
@@ -6533,19 +6349,7 @@
                 <w:szCs w:val="16"/>
                 <w:lang w:eastAsia="tr-TR"/>
               </w:rPr>
-              <w:t xml:space="preserve">Type of the </w:t>
-            </w:r>
-            <w:r>
-              <w:rPr>
-                <w:rFonts w:eastAsia="Times New Roman" w:cs="Times New Roman"/>
-                <w:b/>
-                <w:bCs/>
-                <w:color w:val="000000"/>
-                <w:sz w:val="16"/>
-                <w:szCs w:val="16"/>
-                <w:lang w:eastAsia="tr-TR"/>
-              </w:rPr>
-              <w:t>Component</w:t>
+              <w:t>Type of the Component</w:t>
             </w:r>
           </w:p>
         </w:tc>
@@ -7613,17 +7417,7 @@
                 <w:szCs w:val="16"/>
                 <w:lang w:eastAsia="tr-TR"/>
               </w:rPr>
-              <w:t xml:space="preserve">KOA Speer </w:t>
-            </w:r>
-            <w:r>
-              <w:rPr>
-                <w:rFonts w:eastAsia="Times New Roman" w:cs="Times New Roman"/>
-                <w:color w:val="000000"/>
-                <w:sz w:val="16"/>
-                <w:szCs w:val="16"/>
-                <w:lang w:eastAsia="tr-TR"/>
-              </w:rPr>
-              <w:t>Electronics, Inc.</w:t>
+              <w:t>KOA Speer Electronics, Inc.</w:t>
             </w:r>
           </w:p>
         </w:tc>
@@ -8382,17 +8176,7 @@
                 <w:szCs w:val="16"/>
                 <w:lang w:eastAsia="tr-TR"/>
               </w:rPr>
-              <w:t xml:space="preserve">KOA </w:t>
-            </w:r>
-            <w:r>
-              <w:rPr>
-                <w:rFonts w:eastAsia="Times New Roman" w:cs="Times New Roman"/>
-                <w:color w:val="000000"/>
-                <w:sz w:val="16"/>
-                <w:szCs w:val="16"/>
-                <w:lang w:eastAsia="tr-TR"/>
-              </w:rPr>
-              <w:t>Speer Electronics, Inc.</w:t>
+              <w:t>KOA Speer Electronics, Inc.</w:t>
             </w:r>
           </w:p>
         </w:tc>
@@ -9141,17 +8925,7 @@
                 <w:szCs w:val="16"/>
                 <w:lang w:eastAsia="tr-TR"/>
               </w:rPr>
-              <w:t xml:space="preserve">KOA Speer </w:t>
-            </w:r>
-            <w:r>
-              <w:rPr>
-                <w:rFonts w:eastAsia="Times New Roman" w:cs="Times New Roman"/>
-                <w:color w:val="000000"/>
-                <w:sz w:val="16"/>
-                <w:szCs w:val="16"/>
-                <w:lang w:eastAsia="tr-TR"/>
-              </w:rPr>
-              <w:t>Electronics, Inc.</w:t>
+              <w:t>KOA Speer Electronics, Inc.</w:t>
             </w:r>
           </w:p>
         </w:tc>
@@ -9910,17 +9684,7 @@
                 <w:szCs w:val="16"/>
                 <w:lang w:eastAsia="tr-TR"/>
               </w:rPr>
-              <w:t xml:space="preserve">KOA </w:t>
-            </w:r>
-            <w:r>
-              <w:rPr>
-                <w:rFonts w:eastAsia="Times New Roman" w:cs="Times New Roman"/>
-                <w:color w:val="000000"/>
-                <w:sz w:val="16"/>
-                <w:szCs w:val="16"/>
-                <w:lang w:eastAsia="tr-TR"/>
-              </w:rPr>
-              <w:t>Speer Electronics, Inc.</w:t>
+              <w:t>KOA Speer Electronics, Inc.</w:t>
             </w:r>
           </w:p>
         </w:tc>
@@ -10669,17 +10433,7 @@
                 <w:szCs w:val="16"/>
                 <w:lang w:eastAsia="tr-TR"/>
               </w:rPr>
-              <w:t xml:space="preserve">KOA </w:t>
-            </w:r>
-            <w:r>
-              <w:rPr>
-                <w:rFonts w:eastAsia="Times New Roman" w:cs="Times New Roman"/>
-                <w:color w:val="000000"/>
-                <w:sz w:val="16"/>
-                <w:szCs w:val="16"/>
-                <w:lang w:eastAsia="tr-TR"/>
-              </w:rPr>
-              <w:t>Speer Electronics, Inc.</w:t>
+              <w:t>KOA Speer Electronics, Inc.</w:t>
             </w:r>
           </w:p>
         </w:tc>
@@ -11417,17 +11171,7 @@
                 <w:szCs w:val="16"/>
                 <w:lang w:eastAsia="tr-TR"/>
               </w:rPr>
-              <w:t xml:space="preserve">KOA Speer </w:t>
-            </w:r>
-            <w:r>
-              <w:rPr>
-                <w:rFonts w:eastAsia="Times New Roman" w:cs="Times New Roman"/>
-                <w:color w:val="000000"/>
-                <w:sz w:val="16"/>
-                <w:szCs w:val="16"/>
-                <w:lang w:eastAsia="tr-TR"/>
-              </w:rPr>
-              <w:t>Electronics, Inc.</w:t>
+              <w:t>KOA Speer Electronics, Inc.</w:t>
             </w:r>
           </w:p>
         </w:tc>
@@ -12175,17 +11919,7 @@
                 <w:szCs w:val="16"/>
                 <w:lang w:eastAsia="tr-TR"/>
               </w:rPr>
-              <w:t xml:space="preserve">KOA Speer </w:t>
-            </w:r>
-            <w:r>
-              <w:rPr>
-                <w:rFonts w:eastAsia="Times New Roman" w:cs="Times New Roman"/>
-                <w:color w:val="000000"/>
-                <w:sz w:val="16"/>
-                <w:szCs w:val="16"/>
-                <w:lang w:eastAsia="tr-TR"/>
-              </w:rPr>
-              <w:t>Electronics, Inc.</w:t>
+              <w:t>KOA Speer Electronics, Inc.</w:t>
             </w:r>
           </w:p>
         </w:tc>
@@ -12917,17 +12651,7 @@
                 <w:szCs w:val="16"/>
                 <w:lang w:eastAsia="tr-TR"/>
               </w:rPr>
-              <w:t xml:space="preserve">Aluminum </w:t>
-            </w:r>
-            <w:r>
-              <w:rPr>
-                <w:rFonts w:eastAsia="Times New Roman" w:cs="Times New Roman"/>
-                <w:color w:val="000000"/>
-                <w:sz w:val="16"/>
-                <w:szCs w:val="16"/>
-                <w:lang w:eastAsia="tr-TR"/>
-              </w:rPr>
-              <w:t>Electrolytic</w:t>
+              <w:t>Aluminum Electrolytic</w:t>
             </w:r>
           </w:p>
         </w:tc>
@@ -13954,17 +13678,7 @@
                 <w:szCs w:val="16"/>
                 <w:lang w:eastAsia="tr-TR"/>
               </w:rPr>
-              <w:t xml:space="preserve">ax) 2A </w:t>
-            </w:r>
-            <w:r>
-              <w:rPr>
-                <w:rFonts w:eastAsia="Times New Roman" w:cs="Times New Roman"/>
-                <w:color w:val="000000"/>
-                <w:sz w:val="16"/>
-                <w:szCs w:val="16"/>
-                <w:lang w:eastAsia="tr-TR"/>
-              </w:rPr>
-              <w:t>(Rated)</w:t>
+              <w:t>ax) 2A (Rated)</w:t>
             </w:r>
           </w:p>
         </w:tc>
@@ -16923,13 +16637,7 @@
         <w:ind w:firstLine="720"/>
       </w:pPr>
       <w:r>
-        <w:t xml:space="preserve">In this project, we aimed to regulate the output current of a wind </w:t>
-      </w:r>
-      <w:r>
-        <w:t>turbine to charge a battery with constant voltage and constant current. In this report, the project and its processes are explained. First of all, topology selection is explained. After that, the circuit is analyzed, and its simulation results are provided</w:t>
-      </w:r>
-      <w:r>
-        <w:t xml:space="preserve"> with the components that are selected for the project. The cost analysis is provided for the component selection. </w:t>
+        <w:t xml:space="preserve">In this project, we aimed to regulate the output current of a wind turbine to charge a battery with constant voltage and constant current. In this report, the project and its processes are explained. First of all, topology selection is explained. After that, the circuit is analyzed, and its simulation results are provided with the components that are selected for the project. The cost analysis is provided for the component selection. </w:t>
       </w:r>
     </w:p>
     <w:p>
@@ -18120,7 +17828,7 @@
 </file>
 
 <file path=customXml/itemProps1.xml><?xml version="1.0" encoding="utf-8"?>
-<ds:datastoreItem xmlns:ds="http://schemas.openxmlformats.org/officeDocument/2006/customXml" ds:itemID="{5AE036B8-9C7C-4C10-8D79-B6E7AD07516D}">
+<ds:datastoreItem xmlns:ds="http://schemas.openxmlformats.org/officeDocument/2006/customXml" ds:itemID="{95B7C7C4-F846-480A-85DC-84EC9C5D7EC4}">
   <ds:schemaRefs>
     <ds:schemaRef ds:uri="http://schemas.openxmlformats.org/officeDocument/2006/bibliography"/>
   </ds:schemaRefs>

</xml_diff>